<commit_message>
ОЭ лр1, лр2, лр3 in progress
</commit_message>
<xml_diff>
--- a/ОЭ/ЛР1/Суриков_НС_ИУК4-31Б_2024_ЛР1_ОЭ.docx
+++ b/ОЭ/ЛР1/Суриков_НС_ИУК4-31Б_2024_ЛР1_ОЭ.docx
@@ -562,7 +562,7 @@
       <w:r>
         <w:rPr/>
         <w:drawing>
-          <wp:anchor behindDoc="1" distT="0" distB="0" distL="0" distR="0" simplePos="0" locked="0" layoutInCell="1" allowOverlap="1" relativeHeight="5">
+          <wp:anchor behindDoc="1" distT="0" distB="0" distL="0" distR="0" simplePos="0" locked="0" layoutInCell="1" allowOverlap="1" relativeHeight="2">
             <wp:simplePos x="0" y="0"/>
             <wp:positionH relativeFrom="column">
               <wp:posOffset>2966720</wp:posOffset>
@@ -628,8 +628,8 @@
         <w:gridCol w:w="283"/>
         <w:gridCol w:w="1962"/>
         <w:gridCol w:w="312"/>
-        <w:gridCol w:w="2517"/>
-        <w:gridCol w:w="284"/>
+        <w:gridCol w:w="2518"/>
+        <w:gridCol w:w="283"/>
       </w:tblGrid>
       <w:tr>
         <w:trPr/>
@@ -755,7 +755,7 @@
         </w:tc>
         <w:tc>
           <w:tcPr>
-            <w:tcW w:w="2517" w:type="dxa"/>
+            <w:tcW w:w="2518" w:type="dxa"/>
             <w:tcBorders>
               <w:bottom w:val="single" w:sz="4" w:space="0" w:color="000000"/>
             </w:tcBorders>
@@ -788,7 +788,7 @@
         </w:tc>
         <w:tc>
           <w:tcPr>
-            <w:tcW w:w="284" w:type="dxa"/>
+            <w:tcW w:w="283" w:type="dxa"/>
             <w:tcBorders/>
             <w:vAlign w:val="bottom"/>
           </w:tcPr>
@@ -962,7 +962,7 @@
         </w:tc>
         <w:tc>
           <w:tcPr>
-            <w:tcW w:w="2517" w:type="dxa"/>
+            <w:tcW w:w="2518" w:type="dxa"/>
             <w:tcBorders/>
           </w:tcPr>
           <w:p>
@@ -989,7 +989,7 @@
         </w:tc>
         <w:tc>
           <w:tcPr>
-            <w:tcW w:w="284" w:type="dxa"/>
+            <w:tcW w:w="283" w:type="dxa"/>
             <w:tcBorders/>
             <w:vAlign w:val="bottom"/>
           </w:tcPr>
@@ -1141,7 +1141,7 @@
         </w:tc>
         <w:tc>
           <w:tcPr>
-            <w:tcW w:w="2517" w:type="dxa"/>
+            <w:tcW w:w="2518" w:type="dxa"/>
             <w:tcBorders>
               <w:bottom w:val="single" w:sz="4" w:space="0" w:color="000000"/>
             </w:tcBorders>
@@ -1174,7 +1174,7 @@
         </w:tc>
         <w:tc>
           <w:tcPr>
-            <w:tcW w:w="284" w:type="dxa"/>
+            <w:tcW w:w="283" w:type="dxa"/>
             <w:tcBorders/>
             <w:vAlign w:val="bottom"/>
           </w:tcPr>
@@ -1350,7 +1350,7 @@
         </w:tc>
         <w:tc>
           <w:tcPr>
-            <w:tcW w:w="2517" w:type="dxa"/>
+            <w:tcW w:w="2518" w:type="dxa"/>
             <w:tcBorders/>
           </w:tcPr>
           <w:p>
@@ -1377,7 +1377,7 @@
         </w:tc>
         <w:tc>
           <w:tcPr>
-            <w:tcW w:w="284" w:type="dxa"/>
+            <w:tcW w:w="283" w:type="dxa"/>
             <w:tcBorders/>
             <w:vAlign w:val="bottom"/>
           </w:tcPr>
@@ -1753,90 +1753,104 @@
           <w:sz w:val="28"/>
           <w:szCs w:val="28"/>
         </w:rPr>
-        <w:t>Вариант 6</w:t>
-      </w:r>
-    </w:p>
-    <w:p>
-      <w:pPr>
-        <w:pStyle w:val="Normal"/>
-        <w:spacing w:lineRule="auto" w:line="276"/>
-        <w:jc w:val="both"/>
+        <w:t xml:space="preserve">Вариант </w:t>
+      </w:r>
+      <w:r>
         <w:rPr>
           <w:b/>
           <w:bCs/>
           <w:sz w:val="28"/>
           <w:szCs w:val="28"/>
         </w:rPr>
-      </w:pPr>
-      <w:r>
+        <w:t>4</w:t>
+      </w:r>
+    </w:p>
+    <w:p>
+      <w:pPr>
+        <w:pStyle w:val="Normal"/>
+        <w:spacing w:lineRule="auto" w:line="276"/>
+        <w:jc w:val="both"/>
         <w:rPr>
           <w:b/>
           <w:bCs/>
           <w:sz w:val="28"/>
           <w:szCs w:val="28"/>
         </w:rPr>
-      </w:r>
-    </w:p>
-    <w:p>
-      <w:pPr>
-        <w:pStyle w:val="Normal"/>
-        <w:spacing w:lineRule="auto" w:line="276"/>
-        <w:jc w:val="both"/>
+      </w:pPr>
+      <w:r>
         <w:rPr>
           <w:b/>
           <w:bCs/>
           <w:sz w:val="28"/>
           <w:szCs w:val="28"/>
         </w:rPr>
-      </w:pPr>
-      <w:r>
+      </w:r>
+    </w:p>
+    <w:p>
+      <w:pPr>
+        <w:pStyle w:val="Normal"/>
+        <w:spacing w:lineRule="auto" w:line="276"/>
+        <w:jc w:val="both"/>
         <w:rPr>
           <w:b/>
           <w:bCs/>
           <w:sz w:val="28"/>
           <w:szCs w:val="28"/>
         </w:rPr>
-        <w:t>Исследуемая электрическая схема:</w:t>
-      </w:r>
-    </w:p>
-    <w:p>
-      <w:pPr>
-        <w:pStyle w:val="Normal"/>
-        <w:spacing w:lineRule="auto" w:line="276"/>
-        <w:jc w:val="both"/>
+      </w:pPr>
+      <w:r>
         <w:rPr>
           <w:b/>
           <w:bCs/>
           <w:sz w:val="28"/>
           <w:szCs w:val="28"/>
         </w:rPr>
-      </w:pPr>
-      <w:r>
+        <w:t>Исследуемая электрическая схема:</w:t>
+      </w:r>
+    </w:p>
+    <w:p>
+      <w:pPr>
+        <w:pStyle w:val="Normal"/>
+        <w:spacing w:lineRule="auto" w:line="276"/>
+        <w:jc w:val="both"/>
         <w:rPr>
           <w:b/>
           <w:bCs/>
           <w:sz w:val="28"/>
           <w:szCs w:val="28"/>
         </w:rPr>
-      </w:r>
-    </w:p>
-    <w:p>
-      <w:pPr>
-        <w:pStyle w:val="Normal"/>
-        <w:spacing w:lineRule="auto" w:line="276"/>
-        <w:jc w:val="both"/>
+      </w:pPr>
+      <w:r>
         <w:rPr>
           <w:b/>
           <w:bCs/>
           <w:sz w:val="28"/>
           <w:szCs w:val="28"/>
         </w:rPr>
-      </w:pPr>
-      <w:r>
-        <w:rPr/>
+      </w:r>
+    </w:p>
+    <w:p>
+      <w:pPr>
+        <w:pStyle w:val="Normal"/>
+        <w:spacing w:lineRule="auto" w:line="276"/>
+        <w:jc w:val="center"/>
+        <w:rPr>
+          <w:b/>
+          <w:bCs/>
+          <w:sz w:val="28"/>
+          <w:szCs w:val="28"/>
+        </w:rPr>
+      </w:pPr>
+      <w:r>
+        <w:rPr>
+          <w:b/>
+          <w:bCs/>
+          <w:sz w:val="28"/>
+          <w:szCs w:val="28"/>
+        </w:rPr>
         <w:drawing>
           <wp:inline distT="0" distB="0" distL="0" distR="0">
-            <wp:extent cx="6300470" cy="2099945"/>
+            <wp:extent cx="6300470" cy="1606550"/>
             <wp:effectExtent l="0" t="0" r="0" b="0"/>
             <wp:docPr id="3" name="Изображение2" descr=""/>
             <wp:cNvGraphicFramePr>
@@ -1860,7 +1874,7 @@
                   <pic:spPr bwMode="auto">
                     <a:xfrm>
                       <a:off x="0" y="0"/>
-                      <a:ext cx="6300470" cy="2099945"/>
+                      <a:ext cx="6300470" cy="1606550"/>
                     </a:xfrm>
                     <a:prstGeom prst="rect">
                       <a:avLst/>
@@ -1886,69 +1900,58 @@
         </w:rPr>
       </w:pPr>
       <w:r>
-        <w:rPr/>
-      </w:r>
-    </w:p>
-    <w:p>
-      <w:pPr>
-        <w:pStyle w:val="Normal"/>
-        <w:spacing w:lineRule="auto" w:line="276"/>
-        <w:jc w:val="both"/>
         <w:rPr>
           <w:b/>
           <w:bCs/>
           <w:sz w:val="28"/>
           <w:szCs w:val="28"/>
         </w:rPr>
-      </w:pPr>
-      <w:r>
+      </w:r>
+    </w:p>
+    <w:p>
+      <w:pPr>
+        <w:pStyle w:val="Normal"/>
+        <w:spacing w:lineRule="auto" w:line="276"/>
+        <w:jc w:val="both"/>
         <w:rPr>
           <w:b/>
           <w:bCs/>
           <w:sz w:val="28"/>
           <w:szCs w:val="28"/>
         </w:rPr>
-        <w:t>Моделирование схемы:</w:t>
-      </w:r>
-    </w:p>
-    <w:p>
-      <w:pPr>
-        <w:pStyle w:val="Normal"/>
-        <w:spacing w:lineRule="auto" w:line="276"/>
-        <w:jc w:val="both"/>
+      </w:pPr>
+      <w:r>
         <w:rPr>
           <w:b/>
           <w:bCs/>
           <w:sz w:val="28"/>
           <w:szCs w:val="28"/>
         </w:rPr>
-      </w:pPr>
-      <w:r>
+        <w:t>Моделирование схемы:</w:t>
+      </w:r>
+    </w:p>
+    <w:p>
+      <w:pPr>
+        <w:pStyle w:val="Normal"/>
+        <w:spacing w:lineRule="auto" w:line="276"/>
+        <w:jc w:val="both"/>
         <w:rPr>
           <w:b/>
           <w:bCs/>
           <w:sz w:val="28"/>
           <w:szCs w:val="28"/>
         </w:rPr>
-      </w:r>
-    </w:p>
-    <w:p>
-      <w:pPr>
-        <w:pStyle w:val="Normal"/>
-        <w:spacing w:lineRule="auto" w:line="276"/>
-        <w:jc w:val="both"/>
+      </w:pPr>
+      <w:r>
         <w:rPr>
           <w:b/>
           <w:bCs/>
           <w:sz w:val="28"/>
           <w:szCs w:val="28"/>
         </w:rPr>
-      </w:pPr>
-      <w:r>
-        <w:rPr/>
         <w:drawing>
           <wp:inline distT="0" distB="0" distL="0" distR="0">
-            <wp:extent cx="6300470" cy="2950210"/>
+            <wp:extent cx="6300470" cy="3971925"/>
             <wp:effectExtent l="0" t="0" r="0" b="0"/>
             <wp:docPr id="4" name="Изображение3" descr=""/>
             <wp:cNvGraphicFramePr>
@@ -1972,7 +1975,7 @@
                   <pic:spPr bwMode="auto">
                     <a:xfrm>
                       <a:off x="0" y="0"/>
-                      <a:ext cx="6300470" cy="2950210"/>
+                      <a:ext cx="6300470" cy="3971925"/>
                     </a:xfrm>
                     <a:prstGeom prst="rect">
                       <a:avLst/>
@@ -1983,27 +1986,6 @@
             </a:graphic>
           </wp:inline>
         </w:drawing>
-      </w:r>
-    </w:p>
-    <w:p>
-      <w:pPr>
-        <w:pStyle w:val="Normal"/>
-        <w:spacing w:lineRule="auto" w:line="276"/>
-        <w:jc w:val="both"/>
-        <w:rPr>
-          <w:b/>
-          <w:bCs/>
-          <w:sz w:val="28"/>
-          <w:szCs w:val="28"/>
-        </w:rPr>
-      </w:pPr>
-      <w:r>
-        <w:rPr>
-          <w:b/>
-          <w:bCs/>
-          <w:sz w:val="28"/>
-          <w:szCs w:val="28"/>
-        </w:rPr>
       </w:r>
     </w:p>
     <w:p>
@@ -3024,6 +3006,13 @@
       <w:vertAlign w:val="superscript"/>
     </w:rPr>
   </w:style>
+  <w:style w:type="character" w:styleId="FootnoteCharacters1111">
+    <w:name w:val="Footnote Characters1111"/>
+    <w:qFormat/>
+    <w:rPr>
+      <w:vertAlign w:val="superscript"/>
+    </w:rPr>
+  </w:style>
   <w:style w:type="character" w:styleId="EndnoteTextChar" w:customStyle="1">
     <w:name w:val="Endnote Text Char"/>
     <w:uiPriority w:val="99"/>
@@ -3070,6 +3059,13 @@
   </w:style>
   <w:style w:type="character" w:styleId="EndnoteCharacters111">
     <w:name w:val="Endnote Characters111"/>
+    <w:qFormat/>
+    <w:rPr>
+      <w:vertAlign w:val="superscript"/>
+    </w:rPr>
+  </w:style>
+  <w:style w:type="character" w:styleId="EndnoteCharacters1111">
+    <w:name w:val="Endnote Characters1111"/>
     <w:qFormat/>
     <w:rPr>
       <w:vertAlign w:val="superscript"/>

</xml_diff>